<commit_message>
Update Analiza i dizajn sistema - OOAD.docx
</commit_message>
<xml_diff>
--- a/Analiza i dizajn sistema - OOAD.docx
+++ b/Analiza i dizajn sistema - OOAD.docx
@@ -123,6 +123,7 @@
         <w:id w:val="1027606595"/>
         <w15:repeatingSection/>
       </w:sdtPr>
+      <w:sdtEndPr/>
       <w:sdtContent>
         <w:sdt>
           <w:sdtPr>
@@ -452,6 +453,7 @@
             </w:placeholder>
             <w15:repeatingSectionItem/>
           </w:sdtPr>
+          <w:sdtEndPr/>
           <w:sdtContent>
             <w:sdt>
               <w:sdtPr>
@@ -463,6 +465,7 @@
                   <w:docPart w:val="D8C1C8CEF441463E982DEAD40EE7EEC3"/>
                 </w:placeholder>
               </w:sdtPr>
+              <w:sdtEndPr/>
               <w:sdtContent>
                 <w:sdt>
                   <w:sdtPr>
@@ -474,6 +477,7 @@
                       <w:docPart w:val="584F20432AA4425EA298640E49456D90"/>
                     </w:placeholder>
                   </w:sdtPr>
+                  <w:sdtEndPr/>
                   <w:sdtContent>
                     <w:p>
                       <w:r>
@@ -512,6 +516,7 @@
             </w:placeholder>
             <w15:repeatingSectionItem/>
           </w:sdtPr>
+          <w:sdtEndPr/>
           <w:sdtContent>
             <w:sdt>
               <w:sdtPr>
@@ -523,6 +528,7 @@
                   <w:docPart w:val="A979C1A4A9D04CB3BB0C318EAF7E5AF8"/>
                 </w:placeholder>
               </w:sdtPr>
+              <w:sdtEndPr/>
               <w:sdtContent>
                 <w:sdt>
                   <w:sdtPr>
@@ -534,6 +540,7 @@
                       <w:docPart w:val="8A9EE5C8DD3842C59D82AE5F929C10DF"/>
                     </w:placeholder>
                   </w:sdtPr>
+                  <w:sdtEndPr/>
                   <w:sdtContent>
                     <w:p>
                       <w:r>
@@ -1068,10 +1075,7 @@
         </w:rPr>
       </w:pPr>
     </w:p>
-    <w:p>
-      <w:bookmarkStart w:id="0" w:name="_GoBack"/>
-      <w:bookmarkEnd w:id="0"/>
-    </w:p>
+    <w:p/>
     <w:p>
       <w:pPr>
         <w:ind w:left="360"/>
@@ -1094,7 +1098,11 @@
             <w:docPart w:val="A513E832E6944309BD12557F5B52E988"/>
           </w:placeholder>
         </w:sdtPr>
+        <w:sdtEndPr/>
         <w:sdtContent>
+          <w:r>
+            <w:t xml:space="preserve">Donor : </w:t>
+          </w:r>
           <w:r>
             <w:t>Korisnik</w:t>
           </w:r>
@@ -1124,6 +1132,7 @@
         <w:id w:val="-538055812"/>
         <w15:repeatingSection/>
       </w:sdtPr>
+      <w:sdtEndPr/>
       <w:sdtContent>
         <w:sdt>
           <w:sdtPr>
@@ -1136,6 +1145,7 @@
             </w:placeholder>
             <w15:repeatingSectionItem/>
           </w:sdtPr>
+          <w:sdtEndPr/>
           <w:sdtContent>
             <w:sdt>
               <w:sdtPr>
@@ -1147,6 +1157,7 @@
                   <w:docPart w:val="A513E832E6944309BD12557F5B52E988"/>
                 </w:placeholder>
               </w:sdtPr>
+              <w:sdtEndPr/>
               <w:sdtContent>
                 <w:p>
                   <w:pPr>
@@ -1200,6 +1211,7 @@
             </w:placeholder>
             <w15:repeatingSectionItem/>
           </w:sdtPr>
+          <w:sdtEndPr/>
           <w:sdtContent>
             <w:p>
               <w:pPr>
@@ -1217,6 +1229,7 @@
                     <w:docPart w:val="E9A6BADB71B94566AE1D9CBDA2B3F962"/>
                   </w:placeholder>
                 </w:sdtPr>
+                <w:sdtEndPr/>
                 <w:sdtContent>
                   <w:r>
                     <w:rPr>
@@ -1264,89 +1277,13 @@
             <w:rPr>
               <w:color w:val="808080" w:themeColor="background1" w:themeShade="80"/>
             </w:rPr>
-            <w:id w:val="240146389"/>
-            <w:placeholder>
-              <w:docPart w:val="7DA61C078FDD41149D1BF3AE09333834"/>
-            </w:placeholder>
-            <w15:repeatingSectionItem/>
-          </w:sdtPr>
-          <w:sdtContent>
-            <w:sdt>
-              <w:sdtPr>
-                <w:rPr>
-                  <w:color w:val="808080" w:themeColor="background1" w:themeShade="80"/>
-                </w:rPr>
-                <w:id w:val="-425814372"/>
-                <w:placeholder>
-                  <w:docPart w:val="0606FBC95A4B4B52BDCA6EBB4058EA6E"/>
-                </w:placeholder>
-              </w:sdtPr>
-              <w:sdtContent>
-                <w:sdt>
-                  <w:sdtPr>
-                    <w:rPr>
-                      <w:color w:val="808080" w:themeColor="background1" w:themeShade="80"/>
-                    </w:rPr>
-                    <w:id w:val="1149550688"/>
-                    <w:placeholder>
-                      <w:docPart w:val="60CAA01D3F5841D09289188EFC8A7390"/>
-                    </w:placeholder>
-                  </w:sdtPr>
-                  <w:sdtContent>
-                    <w:p>
-                      <w:pPr>
-                        <w:rPr>
-                          <w:color w:val="808080" w:themeColor="background1" w:themeShade="80"/>
-                        </w:rPr>
-                      </w:pPr>
-                      <w:r>
-                        <w:rPr>
-                          <w:color w:val="808080" w:themeColor="background1" w:themeShade="80"/>
-                        </w:rPr>
-                        <w:t xml:space="preserve">(FZ br. </w:t>
-                      </w:r>
-                      <w:r>
-                        <w:rPr>
-                          <w:color w:val="808080" w:themeColor="background1" w:themeShade="80"/>
-                        </w:rPr>
-                        <w:t>03</w:t>
-                      </w:r>
-                      <w:r>
-                        <w:rPr>
-                          <w:color w:val="808080" w:themeColor="background1" w:themeShade="80"/>
-                        </w:rPr>
-                        <w:t>:</w:t>
-                      </w:r>
-                      <w:r>
-                        <w:rPr>
-                          <w:color w:val="808080" w:themeColor="background1" w:themeShade="80"/>
-                        </w:rPr>
-                        <w:t xml:space="preserve"> Korištenje mail-a za slanje informacija</w:t>
-                      </w:r>
-                      <w:r>
-                        <w:rPr>
-                          <w:color w:val="808080" w:themeColor="background1" w:themeShade="80"/>
-                        </w:rPr>
-                        <w:t>)</w:t>
-                      </w:r>
-                    </w:p>
-                  </w:sdtContent>
-                </w:sdt>
-              </w:sdtContent>
-            </w:sdt>
-          </w:sdtContent>
-        </w:sdt>
-        <w:sdt>
-          <w:sdtPr>
-            <w:rPr>
-              <w:color w:val="808080" w:themeColor="background1" w:themeShade="80"/>
-            </w:rPr>
             <w:id w:val="-1858342401"/>
             <w:placeholder>
               <w:docPart w:val="DE8BA0C99CD44105A6A846312C7EBE8D"/>
             </w:placeholder>
             <w15:repeatingSectionItem/>
           </w:sdtPr>
+          <w:sdtEndPr/>
           <w:sdtContent>
             <w:sdt>
               <w:sdtPr>
@@ -1358,6 +1295,7 @@
                   <w:docPart w:val="4078977C918146928DD26436AC7F3430"/>
                 </w:placeholder>
               </w:sdtPr>
+              <w:sdtEndPr/>
               <w:sdtContent>
                 <w:sdt>
                   <w:sdtPr>
@@ -1369,6 +1307,7 @@
                       <w:docPart w:val="8CCFE604B0BC4A3EB9F80863DADB040D"/>
                     </w:placeholder>
                   </w:sdtPr>
+                  <w:sdtEndPr/>
                   <w:sdtContent>
                     <w:p>
                       <w:r>
@@ -1381,7 +1320,7 @@
                         <w:rPr>
                           <w:color w:val="808080" w:themeColor="background1" w:themeShade="80"/>
                         </w:rPr>
-                        <w:t>04</w:t>
+                        <w:t>03</w:t>
                       </w:r>
                       <w:r>
                         <w:rPr>
@@ -1419,6 +1358,7 @@
             </w:placeholder>
             <w15:repeatingSectionItem/>
           </w:sdtPr>
+          <w:sdtEndPr/>
           <w:sdtContent>
             <w:sdt>
               <w:sdtPr>
@@ -1430,6 +1370,7 @@
                   <w:docPart w:val="4BB06142CD8D4A4F8AD46BB1E6E71FDC"/>
                 </w:placeholder>
               </w:sdtPr>
+              <w:sdtEndPr/>
               <w:sdtContent>
                 <w:sdt>
                   <w:sdtPr>
@@ -1441,13 +1382,20 @@
                       <w:docPart w:val="75D365E048FC4F3591E0BC9F81260A31"/>
                     </w:placeholder>
                   </w:sdtPr>
+                  <w:sdtEndPr/>
                   <w:sdtContent>
                     <w:p>
                       <w:r>
                         <w:rPr>
                           <w:color w:val="808080" w:themeColor="background1" w:themeShade="80"/>
                         </w:rPr>
-                        <w:t xml:space="preserve">(FZ br. 05: </w:t>
+                        <w:t>(FZ br. 04</w:t>
+                      </w:r>
+                      <w:r>
+                        <w:rPr>
+                          <w:color w:val="808080" w:themeColor="background1" w:themeShade="80"/>
+                        </w:rPr>
+                        <w:t xml:space="preserve">: </w:t>
                       </w:r>
                       <w:r>
                         <w:rPr>
@@ -1468,66 +1416,6 @@
             </w:sdt>
           </w:sdtContent>
         </w:sdt>
-        <w:sdt>
-          <w:sdtPr>
-            <w:rPr>
-              <w:color w:val="808080" w:themeColor="background1" w:themeShade="80"/>
-            </w:rPr>
-            <w:id w:val="1726794633"/>
-            <w:placeholder>
-              <w:docPart w:val="C0301F690A9C4E249325C2518367F796"/>
-            </w:placeholder>
-            <w15:repeatingSectionItem/>
-          </w:sdtPr>
-          <w:sdtContent>
-            <w:sdt>
-              <w:sdtPr>
-                <w:rPr>
-                  <w:color w:val="808080" w:themeColor="background1" w:themeShade="80"/>
-                </w:rPr>
-                <w:id w:val="-1562402282"/>
-                <w:placeholder>
-                  <w:docPart w:val="5C3ACBE7DCF54661985CDCC8CFE15324"/>
-                </w:placeholder>
-              </w:sdtPr>
-              <w:sdtContent>
-                <w:sdt>
-                  <w:sdtPr>
-                    <w:rPr>
-                      <w:color w:val="808080" w:themeColor="background1" w:themeShade="80"/>
-                    </w:rPr>
-                    <w:id w:val="2021198506"/>
-                    <w:placeholder>
-                      <w:docPart w:val="3B8A19C277D14A4C9E2D2832B317F678"/>
-                    </w:placeholder>
-                  </w:sdtPr>
-                  <w:sdtContent>
-                    <w:p>
-                      <w:r>
-                        <w:rPr>
-                          <w:color w:val="808080" w:themeColor="background1" w:themeShade="80"/>
-                        </w:rPr>
-                        <w:t xml:space="preserve">(FZ br. 06: </w:t>
-                      </w:r>
-                      <w:r>
-                        <w:rPr>
-                          <w:color w:val="808080" w:themeColor="background1" w:themeShade="80"/>
-                        </w:rPr>
-                        <w:t>Stanje Zalihe</w:t>
-                      </w:r>
-                      <w:r>
-                        <w:rPr>
-                          <w:color w:val="808080" w:themeColor="background1" w:themeShade="80"/>
-                        </w:rPr>
-                        <w:t>)</w:t>
-                      </w:r>
-                    </w:p>
-                  </w:sdtContent>
-                </w:sdt>
-              </w:sdtContent>
-            </w:sdt>
-          </w:sdtContent>
-        </w:sdt>
       </w:sdtContent>
     </w:sdt>
     <w:p/>
@@ -1541,6 +1429,7 @@
         <w:rPr>
           <w:b/>
         </w:rPr>
+        <w:lastRenderedPageBreak/>
         <w:t>Atributi koje klasa posjeduje:</w:t>
       </w:r>
     </w:p>
@@ -1638,6 +1527,7 @@
               <w:docPart w:val="A513E832E6944309BD12557F5B52E988"/>
             </w:placeholder>
           </w:sdtPr>
+          <w:sdtEndPr/>
           <w:sdtContent>
             <w:tc>
               <w:tcPr>
@@ -1668,6 +1558,7 @@
               <w:docPart w:val="A513E832E6944309BD12557F5B52E988"/>
             </w:placeholder>
           </w:sdtPr>
+          <w:sdtEndPr/>
           <w:sdtContent>
             <w:tc>
               <w:tcPr>
@@ -1703,6 +1594,7 @@
                   <w14:uncheckedState w14:val="2610" w14:font="MS Gothic"/>
                 </w14:checkbox>
               </w:sdtPr>
+              <w:sdtEndPr/>
               <w:sdtContent>
                 <w:r>
                   <w:rPr>
@@ -1729,6 +1621,7 @@
                   <w14:uncheckedState w14:val="2610" w14:font="MS Gothic"/>
                 </w14:checkbox>
               </w:sdtPr>
+              <w:sdtEndPr/>
               <w:sdtContent>
                 <w:r>
                   <w:rPr>
@@ -1764,6 +1657,7 @@
               <w:docPart w:val="0A43CD053D8546E2BE82BE9BD01068E1"/>
             </w:placeholder>
           </w:sdtPr>
+          <w:sdtEndPr/>
           <w:sdtContent>
             <w:tc>
               <w:tcPr>
@@ -1797,6 +1691,7 @@
               <w:docPart w:val="96DD8569749840DBB6E73FF0E8FCC26D"/>
             </w:placeholder>
           </w:sdtPr>
+          <w:sdtEndPr/>
           <w:sdtContent>
             <w:tc>
               <w:tcPr>
@@ -1835,6 +1730,7 @@
                   <w14:uncheckedState w14:val="2610" w14:font="MS Gothic"/>
                 </w14:checkbox>
               </w:sdtPr>
+              <w:sdtEndPr/>
               <w:sdtContent>
                 <w:r>
                   <w:rPr>
@@ -1861,6 +1757,7 @@
                   <w14:uncheckedState w14:val="2610" w14:font="MS Gothic"/>
                 </w14:checkbox>
               </w:sdtPr>
+              <w:sdtEndPr/>
               <w:sdtContent>
                 <w:r>
                   <w:rPr>
@@ -1881,6 +1778,8 @@
             </w:r>
           </w:p>
         </w:tc>
+        <w:bookmarkStart w:id="0" w:name="_GoBack"/>
+        <w:bookmarkEnd w:id="0"/>
       </w:tr>
       <w:tr>
         <w:trPr>
@@ -1896,6 +1795,7 @@
               <w:docPart w:val="D6C1F6EC078E47B591E8C3BFBD90B261"/>
             </w:placeholder>
           </w:sdtPr>
+          <w:sdtEndPr/>
           <w:sdtContent>
             <w:tc>
               <w:tcPr>
@@ -1929,6 +1829,7 @@
               <w:docPart w:val="DC52F766699F4976AF26FD9A2A047550"/>
             </w:placeholder>
           </w:sdtPr>
+          <w:sdtEndPr/>
           <w:sdtContent>
             <w:tc>
               <w:tcPr>
@@ -1967,6 +1868,7 @@
                   <w14:uncheckedState w14:val="2610" w14:font="MS Gothic"/>
                 </w14:checkbox>
               </w:sdtPr>
+              <w:sdtEndPr/>
               <w:sdtContent>
                 <w:r>
                   <w:rPr>
@@ -1993,6 +1895,7 @@
                   <w14:uncheckedState w14:val="2610" w14:font="MS Gothic"/>
                 </w14:checkbox>
               </w:sdtPr>
+              <w:sdtEndPr/>
               <w:sdtContent>
                 <w:r>
                   <w:rPr>
@@ -4582,93 +4485,6 @@
     </w:docPart>
     <w:docPart>
       <w:docPartPr>
-        <w:name w:val="7DA61C078FDD41149D1BF3AE09333834"/>
-        <w:category>
-          <w:name w:val="General"/>
-          <w:gallery w:val="placeholder"/>
-        </w:category>
-        <w:types>
-          <w:type w:val="bbPlcHdr"/>
-        </w:types>
-        <w:behaviors>
-          <w:behavior w:val="content"/>
-        </w:behaviors>
-        <w:guid w:val="{DF49678A-4158-4A94-9471-EEBBC13C854C}"/>
-      </w:docPartPr>
-      <w:docPartBody>
-        <w:p>
-          <w:pPr>
-            <w:pStyle w:val="7DA61C078FDD41149D1BF3AE09333834"/>
-          </w:pPr>
-          <w:r>
-            <w:rPr>
-              <w:rStyle w:val="PlaceholderText"/>
-            </w:rPr>
-            <w:t>Enter any content that you want to repeat, including other content controls. You can also insert this control around table rows in order to repeat parts of a table.</w:t>
-          </w:r>
-        </w:p>
-      </w:docPartBody>
-    </w:docPart>
-    <w:docPart>
-      <w:docPartPr>
-        <w:name w:val="0606FBC95A4B4B52BDCA6EBB4058EA6E"/>
-        <w:category>
-          <w:name w:val="General"/>
-          <w:gallery w:val="placeholder"/>
-        </w:category>
-        <w:types>
-          <w:type w:val="bbPlcHdr"/>
-        </w:types>
-        <w:behaviors>
-          <w:behavior w:val="content"/>
-        </w:behaviors>
-        <w:guid w:val="{B8585474-08B5-48DD-BDFD-D5E67E74EB92}"/>
-      </w:docPartPr>
-      <w:docPartBody>
-        <w:p>
-          <w:pPr>
-            <w:pStyle w:val="0606FBC95A4B4B52BDCA6EBB4058EA6E"/>
-          </w:pPr>
-          <w:r>
-            <w:rPr>
-              <w:rStyle w:val="PlaceholderText"/>
-            </w:rPr>
-            <w:t>Click or tap here to enter text.</w:t>
-          </w:r>
-        </w:p>
-      </w:docPartBody>
-    </w:docPart>
-    <w:docPart>
-      <w:docPartPr>
-        <w:name w:val="60CAA01D3F5841D09289188EFC8A7390"/>
-        <w:category>
-          <w:name w:val="General"/>
-          <w:gallery w:val="placeholder"/>
-        </w:category>
-        <w:types>
-          <w:type w:val="bbPlcHdr"/>
-        </w:types>
-        <w:behaviors>
-          <w:behavior w:val="content"/>
-        </w:behaviors>
-        <w:guid w:val="{D1815F53-43A1-4B13-AA3E-15F13E325A7A}"/>
-      </w:docPartPr>
-      <w:docPartBody>
-        <w:p>
-          <w:pPr>
-            <w:pStyle w:val="60CAA01D3F5841D09289188EFC8A7390"/>
-          </w:pPr>
-          <w:r>
-            <w:rPr>
-              <w:rStyle w:val="PlaceholderText"/>
-            </w:rPr>
-            <w:t>Click or tap here to enter text.</w:t>
-          </w:r>
-        </w:p>
-      </w:docPartBody>
-    </w:docPart>
-    <w:docPart>
-      <w:docPartPr>
         <w:name w:val="DE8BA0C99CD44105A6A846312C7EBE8D"/>
         <w:category>
           <w:name w:val="General"/>
@@ -4831,93 +4647,6 @@
         <w:p>
           <w:pPr>
             <w:pStyle w:val="75D365E048FC4F3591E0BC9F81260A31"/>
-          </w:pPr>
-          <w:r>
-            <w:rPr>
-              <w:rStyle w:val="PlaceholderText"/>
-            </w:rPr>
-            <w:t>Click or tap here to enter text.</w:t>
-          </w:r>
-        </w:p>
-      </w:docPartBody>
-    </w:docPart>
-    <w:docPart>
-      <w:docPartPr>
-        <w:name w:val="C0301F690A9C4E249325C2518367F796"/>
-        <w:category>
-          <w:name w:val="General"/>
-          <w:gallery w:val="placeholder"/>
-        </w:category>
-        <w:types>
-          <w:type w:val="bbPlcHdr"/>
-        </w:types>
-        <w:behaviors>
-          <w:behavior w:val="content"/>
-        </w:behaviors>
-        <w:guid w:val="{2D804FE5-6B90-4AC0-B64A-B84EA58AA3F9}"/>
-      </w:docPartPr>
-      <w:docPartBody>
-        <w:p>
-          <w:pPr>
-            <w:pStyle w:val="C0301F690A9C4E249325C2518367F796"/>
-          </w:pPr>
-          <w:r>
-            <w:rPr>
-              <w:rStyle w:val="PlaceholderText"/>
-            </w:rPr>
-            <w:t>Enter any content that you want to repeat, including other content controls. You can also insert this control around table rows in order to repeat parts of a table.</w:t>
-          </w:r>
-        </w:p>
-      </w:docPartBody>
-    </w:docPart>
-    <w:docPart>
-      <w:docPartPr>
-        <w:name w:val="5C3ACBE7DCF54661985CDCC8CFE15324"/>
-        <w:category>
-          <w:name w:val="General"/>
-          <w:gallery w:val="placeholder"/>
-        </w:category>
-        <w:types>
-          <w:type w:val="bbPlcHdr"/>
-        </w:types>
-        <w:behaviors>
-          <w:behavior w:val="content"/>
-        </w:behaviors>
-        <w:guid w:val="{350FFBEE-48EE-4DA9-A51C-DCC9743A5AF8}"/>
-      </w:docPartPr>
-      <w:docPartBody>
-        <w:p>
-          <w:pPr>
-            <w:pStyle w:val="5C3ACBE7DCF54661985CDCC8CFE15324"/>
-          </w:pPr>
-          <w:r>
-            <w:rPr>
-              <w:rStyle w:val="PlaceholderText"/>
-            </w:rPr>
-            <w:t>Click or tap here to enter text.</w:t>
-          </w:r>
-        </w:p>
-      </w:docPartBody>
-    </w:docPart>
-    <w:docPart>
-      <w:docPartPr>
-        <w:name w:val="3B8A19C277D14A4C9E2D2832B317F678"/>
-        <w:category>
-          <w:name w:val="General"/>
-          <w:gallery w:val="placeholder"/>
-        </w:category>
-        <w:types>
-          <w:type w:val="bbPlcHdr"/>
-        </w:types>
-        <w:behaviors>
-          <w:behavior w:val="content"/>
-        </w:behaviors>
-        <w:guid w:val="{3971D54B-A924-4AF2-8A9E-7274510EA17B}"/>
-      </w:docPartPr>
-      <w:docPartBody>
-        <w:p>
-          <w:pPr>
-            <w:pStyle w:val="3B8A19C277D14A4C9E2D2832B317F678"/>
           </w:pPr>
           <w:r>
             <w:rPr>
@@ -5109,8 +4838,10 @@
     <w:rsid w:val="0047577A"/>
     <w:rsid w:val="005726B4"/>
     <w:rsid w:val="005D05F2"/>
+    <w:rsid w:val="005E26FF"/>
     <w:rsid w:val="006559D8"/>
     <w:rsid w:val="007D3E76"/>
+    <w:rsid w:val="007D739F"/>
     <w:rsid w:val="008A1C1E"/>
     <w:rsid w:val="009E2CCB"/>
     <w:rsid w:val="00B0334D"/>

</xml_diff>